<commit_message>
Add first version of developement process documentation
</commit_message>
<xml_diff>
--- a/com.alphaone.core/resources/doc/specification/Draft product specification.docx
+++ b/com.alphaone.core/resources/doc/specification/Draft product specification.docx
@@ -19,16 +19,8 @@
         <w:rPr>
           <w:lang w:val="en-US"/>
         </w:rPr>
-        <w:t xml:space="preserve"> - </w:t>
-      </w:r>
-      <w:proofErr w:type="spellStart"/>
-      <w:r>
-        <w:rPr>
-          <w:lang w:val="en-US"/>
-        </w:rPr>
-        <w:t>ALphaOnE</w:t>
-      </w:r>
-      <w:proofErr w:type="spellEnd"/>
+        <w:t xml:space="preserve"> - ALphaOnE</w:t>
+      </w:r>
     </w:p>
     <w:p>
       <w:pPr>
@@ -516,21 +508,7 @@
         <w:rPr>
           <w:lang w:val="en-US"/>
         </w:rPr>
-        <w:t xml:space="preserve">Application Server (Tomcat, </w:t>
-      </w:r>
-      <w:proofErr w:type="spellStart"/>
-      <w:r>
-        <w:rPr>
-          <w:lang w:val="en-US"/>
-        </w:rPr>
-        <w:t>JBoss</w:t>
-      </w:r>
-      <w:proofErr w:type="spellEnd"/>
-      <w:r>
-        <w:rPr>
-          <w:lang w:val="en-US"/>
-        </w:rPr>
-        <w:t xml:space="preserve"> or WebLogic)</w:t>
+        <w:t>Application Server (Tomcat, JBoss or WebLogic)</w:t>
       </w:r>
     </w:p>
     <w:p>
@@ -584,21 +562,7 @@
         <w:rPr>
           <w:lang w:val="en-US"/>
         </w:rPr>
-        <w:t xml:space="preserve">Maven or </w:t>
-      </w:r>
-      <w:proofErr w:type="spellStart"/>
-      <w:r>
-        <w:rPr>
-          <w:lang w:val="en-US"/>
-        </w:rPr>
-        <w:t>Gradle</w:t>
-      </w:r>
-      <w:proofErr w:type="spellEnd"/>
-      <w:r>
-        <w:rPr>
-          <w:lang w:val="en-US"/>
-        </w:rPr>
-        <w:t xml:space="preserve"> as Project management tool</w:t>
+        <w:t>Maven or Gradle as Project management tool</w:t>
       </w:r>
     </w:p>
     <w:p>
@@ -661,232 +625,248 @@
         </w:rPr>
         <w:t>rtain functions of the product.</w:t>
       </w:r>
+    </w:p>
+    <w:p>
+      <w:pPr>
+        <w:pStyle w:val="berschrift2"/>
+        <w:rPr>
+          <w:lang w:val="en-US"/>
+        </w:rPr>
+      </w:pPr>
+      <w:r>
+        <w:rPr>
+          <w:lang w:val="en-US"/>
+        </w:rPr>
+        <w:lastRenderedPageBreak/>
+        <w:t>Draft plan</w:t>
+      </w:r>
+      <w:r>
+        <w:rPr>
+          <w:lang w:val="en-US"/>
+        </w:rPr>
+        <w:t xml:space="preserve"> – first</w:t>
+      </w:r>
+      <w:r>
+        <w:rPr>
+          <w:lang w:val="en-US"/>
+        </w:rPr>
+        <w:t xml:space="preserve"> &amp; second</w:t>
+      </w:r>
+      <w:r>
+        <w:rPr>
+          <w:lang w:val="en-US"/>
+        </w:rPr>
+        <w:t xml:space="preserve"> cycle</w:t>
+      </w:r>
+      <w:r>
+        <w:rPr>
+          <w:lang w:val="en-US"/>
+        </w:rPr>
+        <w:t xml:space="preserve"> </w:t>
+      </w:r>
+    </w:p>
+    <w:p>
+      <w:pPr>
+        <w:pStyle w:val="berschrift3"/>
+        <w:rPr>
+          <w:lang w:val="en-US"/>
+        </w:rPr>
+      </w:pPr>
+      <w:r>
+        <w:rPr>
+          <w:lang w:val="en-US"/>
+        </w:rPr>
+        <w:t xml:space="preserve">First cycle - </w:t>
+      </w:r>
+      <w:r>
+        <w:rPr>
+          <w:lang w:val="en-US"/>
+        </w:rPr>
+        <w:t>Infrastructure preparation</w:t>
+      </w:r>
+    </w:p>
+    <w:p>
+      <w:pPr>
+        <w:pStyle w:val="Listenabsatz"/>
+        <w:numPr>
+          <w:ilvl w:val="0"/>
+          <w:numId w:val="1"/>
+        </w:numPr>
+        <w:rPr>
+          <w:lang w:val="en-US"/>
+        </w:rPr>
+      </w:pPr>
+      <w:r>
+        <w:rPr>
+          <w:lang w:val="en-US"/>
+        </w:rPr>
+        <w:t>IDE/Eclipse</w:t>
+      </w:r>
+    </w:p>
+    <w:p>
+      <w:pPr>
+        <w:pStyle w:val="Listenabsatz"/>
+        <w:numPr>
+          <w:ilvl w:val="0"/>
+          <w:numId w:val="1"/>
+        </w:numPr>
+        <w:rPr>
+          <w:lang w:val="en-US"/>
+        </w:rPr>
+      </w:pPr>
+      <w:r>
+        <w:rPr>
+          <w:lang w:val="en-US"/>
+        </w:rPr>
+        <w:t>Repository – GitHub</w:t>
+      </w:r>
+    </w:p>
+    <w:p>
+      <w:pPr>
+        <w:pStyle w:val="Listenabsatz"/>
+        <w:numPr>
+          <w:ilvl w:val="0"/>
+          <w:numId w:val="1"/>
+        </w:numPr>
+        <w:rPr>
+          <w:lang w:val="en-US"/>
+        </w:rPr>
+      </w:pPr>
+      <w:r>
+        <w:rPr>
+          <w:lang w:val="en-US"/>
+        </w:rPr>
+        <w:t>Project structure (Maven or Gradle)</w:t>
+      </w:r>
+    </w:p>
+    <w:p>
+      <w:pPr>
+        <w:pStyle w:val="Listenabsatz"/>
+        <w:numPr>
+          <w:ilvl w:val="0"/>
+          <w:numId w:val="1"/>
+        </w:numPr>
+        <w:rPr>
+          <w:lang w:val="en-US"/>
+        </w:rPr>
+      </w:pPr>
+      <w:r>
+        <w:rPr>
+          <w:lang w:val="en-US"/>
+        </w:rPr>
+        <w:t>Documentation template</w:t>
+      </w:r>
+      <w:r>
+        <w:rPr>
+          <w:lang w:val="en-US"/>
+        </w:rPr>
+        <w:t xml:space="preserve"> with automatically versioning</w:t>
+      </w:r>
+    </w:p>
+    <w:p>
+      <w:pPr>
+        <w:pStyle w:val="Listenabsatz"/>
+        <w:numPr>
+          <w:ilvl w:val="0"/>
+          <w:numId w:val="1"/>
+        </w:numPr>
+        <w:rPr>
+          <w:lang w:val="en-US"/>
+        </w:rPr>
+      </w:pPr>
+      <w:r>
+        <w:rPr>
+          <w:lang w:val="en-US"/>
+        </w:rPr>
+        <w:t>Development process</w:t>
+      </w:r>
+    </w:p>
+    <w:p>
+      <w:pPr>
+        <w:pStyle w:val="berschrift4"/>
+        <w:rPr>
+          <w:lang w:val="en-US"/>
+        </w:rPr>
+      </w:pPr>
+      <w:r>
+        <w:rPr>
+          <w:lang w:val="en-US"/>
+        </w:rPr>
+        <w:t>Second cycle -</w:t>
+      </w:r>
+      <w:r>
+        <w:rPr>
+          <w:lang w:val="en-US"/>
+        </w:rPr>
+        <w:t xml:space="preserve"> Core components</w:t>
+      </w:r>
+    </w:p>
+    <w:p>
+      <w:pPr>
+        <w:pStyle w:val="Listenabsatz"/>
+        <w:numPr>
+          <w:ilvl w:val="0"/>
+          <w:numId w:val="1"/>
+        </w:numPr>
+        <w:rPr>
+          <w:lang w:val="en-US"/>
+        </w:rPr>
+      </w:pPr>
+      <w:r>
+        <w:rPr>
+          <w:lang w:val="en-US"/>
+        </w:rPr>
+        <w:t xml:space="preserve">Architectural </w:t>
+      </w:r>
+      <w:r>
+        <w:rPr>
+          <w:lang w:val="en-US"/>
+        </w:rPr>
+        <w:t xml:space="preserve">Design – Core components </w:t>
+      </w:r>
+    </w:p>
+    <w:p>
+      <w:pPr>
+        <w:pStyle w:val="Listenabsatz"/>
+        <w:numPr>
+          <w:ilvl w:val="0"/>
+          <w:numId w:val="1"/>
+        </w:numPr>
+        <w:rPr>
+          <w:lang w:val="en-US"/>
+        </w:rPr>
+      </w:pPr>
+      <w:r>
+        <w:rPr>
+          <w:lang w:val="en-US"/>
+        </w:rPr>
+        <w:t>Test planning/specification</w:t>
+      </w:r>
+    </w:p>
+    <w:p>
+      <w:pPr>
+        <w:pStyle w:val="Listenabsatz"/>
+        <w:numPr>
+          <w:ilvl w:val="0"/>
+          <w:numId w:val="1"/>
+        </w:numPr>
+        <w:rPr>
+          <w:lang w:val="en-US"/>
+        </w:rPr>
+      </w:pPr>
+      <w:r>
+        <w:rPr>
+          <w:lang w:val="en-US"/>
+        </w:rPr>
+        <w:t>First c</w:t>
+      </w:r>
       <w:bookmarkStart w:id="0" w:name="_GoBack"/>
       <w:bookmarkEnd w:id="0"/>
-    </w:p>
-    <w:p>
-      <w:pPr>
-        <w:pStyle w:val="berschrift2"/>
-        <w:rPr>
-          <w:lang w:val="en-US"/>
-        </w:rPr>
-      </w:pPr>
-      <w:r>
-        <w:rPr>
-          <w:lang w:val="en-US"/>
-        </w:rPr>
-        <w:lastRenderedPageBreak/>
-        <w:t>Draft plan</w:t>
-      </w:r>
-      <w:r>
-        <w:rPr>
-          <w:lang w:val="en-US"/>
-        </w:rPr>
-        <w:t xml:space="preserve"> – first</w:t>
-      </w:r>
-      <w:r>
-        <w:rPr>
-          <w:lang w:val="en-US"/>
-        </w:rPr>
-        <w:t xml:space="preserve"> &amp; second</w:t>
-      </w:r>
-      <w:r>
-        <w:rPr>
-          <w:lang w:val="en-US"/>
-        </w:rPr>
-        <w:t xml:space="preserve"> cycle</w:t>
-      </w:r>
-      <w:r>
-        <w:rPr>
-          <w:lang w:val="en-US"/>
-        </w:rPr>
-        <w:t xml:space="preserve"> </w:t>
-      </w:r>
-    </w:p>
-    <w:p>
-      <w:pPr>
-        <w:pStyle w:val="berschrift3"/>
-        <w:rPr>
-          <w:lang w:val="en-US"/>
-        </w:rPr>
-      </w:pPr>
-      <w:r>
-        <w:rPr>
-          <w:lang w:val="en-US"/>
-        </w:rPr>
-        <w:t xml:space="preserve">First cycle - </w:t>
-      </w:r>
-      <w:r>
-        <w:rPr>
-          <w:lang w:val="en-US"/>
-        </w:rPr>
-        <w:t>Infrastructure preparation</w:t>
-      </w:r>
-    </w:p>
-    <w:p>
-      <w:pPr>
-        <w:pStyle w:val="Listenabsatz"/>
-        <w:numPr>
-          <w:ilvl w:val="0"/>
-          <w:numId w:val="1"/>
-        </w:numPr>
-        <w:rPr>
-          <w:lang w:val="en-US"/>
-        </w:rPr>
-      </w:pPr>
-      <w:r>
-        <w:rPr>
-          <w:lang w:val="en-US"/>
-        </w:rPr>
-        <w:t>IDE/Eclipse</w:t>
-      </w:r>
-    </w:p>
-    <w:p>
-      <w:pPr>
-        <w:pStyle w:val="Listenabsatz"/>
-        <w:numPr>
-          <w:ilvl w:val="0"/>
-          <w:numId w:val="1"/>
-        </w:numPr>
-        <w:rPr>
-          <w:lang w:val="en-US"/>
-        </w:rPr>
-      </w:pPr>
-      <w:r>
-        <w:rPr>
-          <w:lang w:val="en-US"/>
-        </w:rPr>
-        <w:t>Repository – GitHub</w:t>
-      </w:r>
-    </w:p>
-    <w:p>
-      <w:pPr>
-        <w:pStyle w:val="Listenabsatz"/>
-        <w:numPr>
-          <w:ilvl w:val="0"/>
-          <w:numId w:val="1"/>
-        </w:numPr>
-        <w:rPr>
-          <w:lang w:val="en-US"/>
-        </w:rPr>
-      </w:pPr>
-      <w:r>
-        <w:rPr>
-          <w:lang w:val="en-US"/>
-        </w:rPr>
-        <w:t xml:space="preserve">Project structure (Maven or </w:t>
-      </w:r>
-      <w:proofErr w:type="spellStart"/>
-      <w:r>
-        <w:rPr>
-          <w:lang w:val="en-US"/>
-        </w:rPr>
-        <w:t>Gradle</w:t>
-      </w:r>
-      <w:proofErr w:type="spellEnd"/>
-      <w:r>
-        <w:rPr>
-          <w:lang w:val="en-US"/>
-        </w:rPr>
-        <w:t>)</w:t>
-      </w:r>
-    </w:p>
-    <w:p>
-      <w:pPr>
-        <w:pStyle w:val="Listenabsatz"/>
-        <w:numPr>
-          <w:ilvl w:val="0"/>
-          <w:numId w:val="1"/>
-        </w:numPr>
-        <w:rPr>
-          <w:lang w:val="en-US"/>
-        </w:rPr>
-      </w:pPr>
-      <w:r>
-        <w:rPr>
-          <w:lang w:val="en-US"/>
-        </w:rPr>
-        <w:t>Documentation template</w:t>
-      </w:r>
-      <w:r>
-        <w:rPr>
-          <w:lang w:val="en-US"/>
-        </w:rPr>
-        <w:t xml:space="preserve"> with automatically versioning</w:t>
-      </w:r>
-    </w:p>
-    <w:p>
-      <w:pPr>
-        <w:pStyle w:val="Listenabsatz"/>
-        <w:numPr>
-          <w:ilvl w:val="0"/>
-          <w:numId w:val="1"/>
-        </w:numPr>
-        <w:rPr>
-          <w:lang w:val="en-US"/>
-        </w:rPr>
-      </w:pPr>
-      <w:r>
-        <w:rPr>
-          <w:lang w:val="en-US"/>
-        </w:rPr>
-        <w:t>Development process</w:t>
-      </w:r>
-    </w:p>
-    <w:p>
-      <w:pPr>
-        <w:pStyle w:val="berschrift4"/>
-        <w:rPr>
-          <w:lang w:val="en-US"/>
-        </w:rPr>
-      </w:pPr>
-      <w:r>
-        <w:rPr>
-          <w:lang w:val="en-US"/>
-        </w:rPr>
-        <w:t>Second cycle -</w:t>
-      </w:r>
-      <w:r>
-        <w:rPr>
-          <w:lang w:val="en-US"/>
-        </w:rPr>
-        <w:t xml:space="preserve"> Core components</w:t>
-      </w:r>
-    </w:p>
-    <w:p>
-      <w:pPr>
-        <w:pStyle w:val="Listenabsatz"/>
-        <w:numPr>
-          <w:ilvl w:val="0"/>
-          <w:numId w:val="1"/>
-        </w:numPr>
-        <w:rPr>
-          <w:lang w:val="en-US"/>
-        </w:rPr>
-      </w:pPr>
-      <w:r>
-        <w:rPr>
-          <w:lang w:val="en-US"/>
-        </w:rPr>
-        <w:t>Design – Core components &amp; Test planning/specification</w:t>
-      </w:r>
-    </w:p>
-    <w:p>
-      <w:pPr>
-        <w:pStyle w:val="Listenabsatz"/>
-        <w:numPr>
-          <w:ilvl w:val="0"/>
-          <w:numId w:val="1"/>
-        </w:numPr>
-        <w:rPr>
-          <w:lang w:val="en-US"/>
-        </w:rPr>
-      </w:pPr>
-      <w:r>
-        <w:rPr>
-          <w:lang w:val="en-US"/>
-        </w:rPr>
-        <w:t>Core components and test implementation</w:t>
+      <w:r>
+        <w:rPr>
+          <w:lang w:val="en-US"/>
+        </w:rPr>
+        <w:t>ore components and test implementation</w:t>
       </w:r>
     </w:p>
     <w:p>

</xml_diff>